<commit_message>
Abstract/ Description for Scinote
</commit_message>
<xml_diff>
--- a/Info/Analysis or germ line variants start.docx
+++ b/Info/Analysis or germ line variants start.docx
@@ -6,11 +6,9 @@
       <w:r>
         <w:t xml:space="preserve">The most </w:t>
       </w:r>
-      <w:proofErr w:type="spellStart"/>
-      <w:r>
-        <w:t>decribed</w:t>
-      </w:r>
-      <w:proofErr w:type="spellEnd"/>
+      <w:r>
+        <w:t>described</w:t>
+      </w:r>
       <w:r>
         <w:t xml:space="preserve"> </w:t>
       </w:r>
@@ -27,30 +25,38 @@
         <w:t>Historically breast cancer alwa</w:t>
       </w:r>
       <w:r>
-        <w:t xml:space="preserve">ys was rate the second most common cancer in North America in comparison with lung cancer that has been rated as number </w:t>
-      </w:r>
-      <w:proofErr w:type="gramStart"/>
-      <w:r>
-        <w:t>one</w:t>
-      </w:r>
-      <w:r>
-        <w:t>(</w:t>
-      </w:r>
-      <w:proofErr w:type="gramEnd"/>
+        <w:t>ys was rate</w:t>
+      </w:r>
+      <w:r>
+        <w:t>d</w:t>
+      </w:r>
+      <w:r>
+        <w:t xml:space="preserve"> the second most common cancer in North America in comparison with lung cancer that has been rated as number </w:t>
+      </w:r>
+      <w:r>
+        <w:t>one (</w:t>
+      </w:r>
       <w:r>
         <w:t>3,4,5).</w:t>
       </w:r>
       <w:r>
-        <w:t xml:space="preserve"> According to Society AC. et al breast cancer outdistance</w:t>
-      </w:r>
-      <w:r>
-        <w:t xml:space="preserve"> lung cancer in order to be the most prominent cancer </w:t>
-      </w:r>
-      <w:proofErr w:type="gramStart"/>
-      <w:r>
-        <w:t>cancer(</w:t>
-      </w:r>
-      <w:proofErr w:type="gramEnd"/>
+        <w:t xml:space="preserve"> According to Society AC. et al breast cancer </w:t>
+      </w:r>
+      <w:r>
+        <w:t>outdistances</w:t>
+      </w:r>
+      <w:r>
+        <w:t xml:space="preserve"> lung cancer </w:t>
+      </w:r>
+      <w:r>
+        <w:t>to</w:t>
+      </w:r>
+      <w:r>
+        <w:t xml:space="preserve"> be the most prominent cancer</w:t>
+      </w:r>
+      <w:r>
+        <w:t xml:space="preserve"> (</w:t>
+      </w:r>
       <w:r>
         <w:t xml:space="preserve">6). Meanwhile in South-Africa studies reported that the lifetime breast cancer risk for women </w:t>
       </w:r>
@@ -68,152 +74,317 @@
       <w:r>
         <w:t xml:space="preserve">population </w:t>
       </w:r>
-      <w:proofErr w:type="gramStart"/>
-      <w:r>
-        <w:t>subgroups</w:t>
+      <w:r>
+        <w:t>subgroups (</w:t>
+      </w:r>
+      <w:r>
+        <w:t>8,9)</w:t>
+      </w:r>
+      <w:r>
+        <w:t>. Moreover</w:t>
+      </w:r>
+      <w:r>
+        <w:t>,</w:t>
+      </w:r>
+      <w:r>
+        <w:t xml:space="preserve"> </w:t>
+      </w:r>
+      <w:proofErr w:type="spellStart"/>
+      <w:r>
+        <w:t>Sundquist</w:t>
+      </w:r>
+      <w:proofErr w:type="spellEnd"/>
+      <w:r>
+        <w:t xml:space="preserve"> M et al 2002 reported that 10</w:t>
+      </w:r>
+      <w:r>
+        <w:t xml:space="preserve">-20% of the early-onset </w:t>
+      </w:r>
+      <w:r>
+        <w:t>group (under</w:t>
+      </w:r>
+      <w:r>
+        <w:t xml:space="preserve"> 40 years) were carriers of a BCRA1/BCRA2 </w:t>
+      </w:r>
+      <w:r>
+        <w:t>mutation (</w:t>
+      </w:r>
+      <w:r>
+        <w:t>10).</w:t>
+      </w:r>
+      <w:r>
+        <w:t xml:space="preserve"> </w:t>
+      </w:r>
+      <w:r>
+        <w:t>Additionally, m</w:t>
+      </w:r>
+      <w:r>
+        <w:t xml:space="preserve">ultiple </w:t>
+      </w:r>
+      <w:r>
+        <w:t xml:space="preserve">research </w:t>
+      </w:r>
+      <w:r>
+        <w:t xml:space="preserve">groups </w:t>
+      </w:r>
+      <w:r>
+        <w:t xml:space="preserve">on breast cancer susceptibility </w:t>
+      </w:r>
+      <w:r>
+        <w:t xml:space="preserve">have focussed on </w:t>
+      </w:r>
+      <w:r>
+        <w:t>variants in high penetrance genes such as BCRA1, BCRA2 and TP53</w:t>
+      </w:r>
+      <w:r>
+        <w:t>. However</w:t>
+      </w:r>
+      <w:r>
+        <w:t>,</w:t>
+      </w:r>
+      <w:r>
+        <w:t xml:space="preserve"> in this report the </w:t>
+      </w:r>
+      <w:r>
+        <w:t>centre of attention shifted to {ATM, CHEK2, BRIP1, PALB2, RAD50, NBN and RB1</w:t>
+      </w:r>
+      <w:r>
+        <w:t>} which are</w:t>
+      </w:r>
+      <w:r>
+        <w:t xml:space="preserve"> medium penetrance</w:t>
+      </w:r>
+      <w:r>
+        <w:t>. The other</w:t>
+      </w:r>
+      <w:r>
+        <w:t xml:space="preserve"> low </w:t>
+      </w:r>
+      <w:r>
+        <w:t>penetrance</w:t>
+      </w:r>
+      <w:r>
+        <w:t xml:space="preserve"> genes</w:t>
+      </w:r>
+      <w:r>
+        <w:t xml:space="preserve"> were PTEN, RAD51C, BARD1, STK11 and CDH1</w:t>
+      </w:r>
+      <w:r>
+        <w:t>(11).</w:t>
+      </w:r>
+      <w:r>
+        <w:t xml:space="preserve"> These genes were selected based on study of genes that play major roles / most involved in cancer su</w:t>
+      </w:r>
+      <w:r>
+        <w:t xml:space="preserve">sceptibility. </w:t>
+      </w:r>
+      <w:proofErr w:type="spellStart"/>
+      <w:r>
+        <w:t>Neuhausen</w:t>
+      </w:r>
+      <w:proofErr w:type="spellEnd"/>
+      <w:r>
+        <w:t xml:space="preserve"> SL et al 2002. reported</w:t>
+      </w:r>
+      <w:r>
+        <w:t xml:space="preserve"> that </w:t>
+      </w:r>
+      <w:r>
+        <w:t>different population</w:t>
+      </w:r>
+      <w:r>
+        <w:t xml:space="preserve"> groups can be influenced by altering </w:t>
+      </w:r>
+      <w:r>
+        <w:t>variants (</w:t>
+      </w:r>
+      <w:r>
+        <w:t>12).</w:t>
+      </w:r>
+      <w:r>
+        <w:t xml:space="preserve"> </w:t>
+      </w:r>
+      <w:r>
+        <w:t>Although, m</w:t>
+      </w:r>
+      <w:r>
+        <w:t xml:space="preserve">ost of the available databases illustrated data generally from European populations and </w:t>
+      </w:r>
+      <w:r>
+        <w:t xml:space="preserve">the Asian population, a few studies have reported data of African-American populations. However, </w:t>
+      </w:r>
+      <w:r>
+        <w:t>because of extensively fluctuating levels of ethnic groups, the data can be difficult to clarify/decipher. Mo</w:t>
+      </w:r>
+      <w:r>
+        <w:t xml:space="preserve">reover, </w:t>
+      </w:r>
+      <w:r>
+        <w:t>cancer-related</w:t>
+      </w:r>
+      <w:r>
+        <w:t xml:space="preserve"> variant data/statistics is extremely </w:t>
+      </w:r>
+      <w:r>
+        <w:t>rare (</w:t>
+      </w:r>
+      <w:r>
+        <w:t>13). A lot of previously reported South-African studies on black females</w:t>
+      </w:r>
+      <w:r>
+        <w:t xml:space="preserve">, have concentrates mainly on BRCA1 and BCRA2 variants and other single genes (15-17). </w:t>
+      </w:r>
+      <w:r>
+        <w:t>Now-a-days</w:t>
+      </w:r>
+      <w:r>
+        <w:t xml:space="preserve"> doing research on unique variants in certain populations with minimal genomic data has gained significant increased interest</w:t>
+      </w:r>
+      <w:r>
+        <w:t xml:space="preserve"> (18-23)</w:t>
+      </w:r>
+      <w:r>
+        <w:t>.</w:t>
+      </w:r>
+    </w:p>
+    <w:p>
+      <w:r>
+        <w:t>During the last 10 years, r</w:t>
+      </w:r>
+      <w:r>
+        <w:t>acial subgroups distin</w:t>
+      </w:r>
+      <w:r>
+        <w:t>g</w:t>
+      </w:r>
+      <w:r>
+        <w:t>uish</w:t>
+      </w:r>
+      <w:r>
+        <w:t xml:space="preserve">ed research on pathogenesis has seen an increase. For the simple reason that the </w:t>
+      </w:r>
+      <w:r>
+        <w:t xml:space="preserve">quality of different techniques such as </w:t>
+      </w:r>
+      <w:r>
+        <w:t>third generation sequencing (</w:t>
+      </w:r>
+      <w:r>
+        <w:t>TGS</w:t>
+      </w:r>
+      <w:r>
+        <w:t>)</w:t>
+      </w:r>
+      <w:r>
+        <w:t xml:space="preserve">, whole genome </w:t>
       </w:r>
       <w:r>
         <w:t>(</w:t>
       </w:r>
-      <w:proofErr w:type="gramEnd"/>
-      <w:r>
-        <w:t>8,9)</w:t>
-      </w:r>
-      <w:r>
-        <w:t>. Moreover</w:t>
-      </w:r>
-      <w:r>
-        <w:t>,</w:t>
+      <w:r>
+        <w:t>WGS</w:t>
+      </w:r>
+      <w:r>
+        <w:t>)</w:t>
+      </w:r>
+      <w:r>
+        <w:t>, exome sequencing</w:t>
+      </w:r>
+      <w:r>
+        <w:t xml:space="preserve"> (</w:t>
+      </w:r>
+      <w:r>
+        <w:t>ES</w:t>
+      </w:r>
+      <w:r>
+        <w:t xml:space="preserve">) </w:t>
+      </w:r>
+      <w:r>
+        <w:t>has en</w:t>
+      </w:r>
+      <w:r>
+        <w:t>hanced.</w:t>
+      </w:r>
+      <w:r>
+        <w:t xml:space="preserve"> However, WGS is still rather </w:t>
+      </w:r>
+      <w:r>
+        <w:t xml:space="preserve">costly, ES and directed panel sequencing </w:t>
+      </w:r>
+      <w:r>
+        <w:t>(DPS)</w:t>
       </w:r>
       <w:r>
         <w:t xml:space="preserve"> </w:t>
       </w:r>
+      <w:r>
+        <w:t xml:space="preserve">are becoming </w:t>
+      </w:r>
+      <w:r>
+        <w:t>cheaper. Especially DPS has gained inter</w:t>
+      </w:r>
+      <w:r>
+        <w:t>e</w:t>
+      </w:r>
+      <w:r>
+        <w:t>st, this due to the ability of commercial pre-designing panels with the pathogenesis that researchers are interested in</w:t>
+      </w:r>
+      <w:r>
+        <w:t xml:space="preserve">. </w:t>
+      </w:r>
+      <w:r>
+        <w:t>Now</w:t>
+      </w:r>
+      <w:r>
+        <w:t xml:space="preserve">, various businesses are manufacturing </w:t>
+      </w:r>
+      <w:r>
+        <w:t>ca</w:t>
+      </w:r>
+      <w:r>
+        <w:t>rcinoma</w:t>
+      </w:r>
+      <w:r>
+        <w:t xml:space="preserve"> sequencing panels which will be accessible for both germ line and somatic studies.</w:t>
+      </w:r>
+    </w:p>
+    <w:p>
+      <w:r>
+        <w:t>In this study on bre</w:t>
+      </w:r>
+      <w:r>
+        <w:t>ast carcinoma susceptibility genes in black South African females</w:t>
+      </w:r>
+      <w:r>
+        <w:t xml:space="preserve"> the Illumina </w:t>
+      </w:r>
       <w:proofErr w:type="spellStart"/>
       <w:r>
-        <w:t>Sundquist</w:t>
+        <w:t>TruSight</w:t>
       </w:r>
       <w:proofErr w:type="spellEnd"/>
       <w:r>
-        <w:t xml:space="preserve"> M et al 2002 reported that 10</w:t>
-      </w:r>
-      <w:r>
-        <w:t>-20% of the early-onset</w:t>
-      </w:r>
-      <w:r>
-        <w:t xml:space="preserve"> </w:t>
-      </w:r>
-      <w:proofErr w:type="gramStart"/>
-      <w:r>
-        <w:t>group( under</w:t>
-      </w:r>
-      <w:proofErr w:type="gramEnd"/>
-      <w:r>
-        <w:t xml:space="preserve"> 40 years)</w:t>
-      </w:r>
-      <w:r>
-        <w:t xml:space="preserve"> were carriers of a BCRA1/BCRA2 mutation(10).</w:t>
-      </w:r>
-      <w:r>
-        <w:t xml:space="preserve"> </w:t>
-      </w:r>
-      <w:r>
-        <w:t>Additionally, m</w:t>
-      </w:r>
-      <w:r>
-        <w:t xml:space="preserve">ultiple </w:t>
-      </w:r>
-      <w:r>
-        <w:t>research</w:t>
-      </w:r>
-      <w:r>
-        <w:t xml:space="preserve"> </w:t>
-      </w:r>
-      <w:r>
-        <w:t xml:space="preserve">groups </w:t>
-      </w:r>
-      <w:r>
-        <w:t xml:space="preserve">on </w:t>
-      </w:r>
-      <w:r>
-        <w:t xml:space="preserve">breast cancer susceptibility </w:t>
-      </w:r>
-      <w:r>
-        <w:t xml:space="preserve">have focussed on </w:t>
-      </w:r>
-      <w:r>
-        <w:t xml:space="preserve">variants in high penetrance genes such as </w:t>
-      </w:r>
-      <w:r>
-        <w:t>BCRA1</w:t>
-      </w:r>
-      <w:r>
-        <w:t xml:space="preserve">, </w:t>
-      </w:r>
-      <w:r>
-        <w:t>BCRA2</w:t>
-      </w:r>
-      <w:r>
-        <w:t xml:space="preserve"> and TP53</w:t>
-      </w:r>
-      <w:r>
-        <w:t>. However</w:t>
-      </w:r>
-      <w:r>
-        <w:t>,</w:t>
-      </w:r>
-      <w:r>
-        <w:t xml:space="preserve"> in this report the </w:t>
-      </w:r>
-      <w:r>
-        <w:t>centre of attention shifted to {ATM, CHEK2, BRIP1, PALB2, RAD50, NBN and RB1</w:t>
-      </w:r>
-      <w:r>
-        <w:t>} which are</w:t>
-      </w:r>
-      <w:r>
-        <w:t xml:space="preserve"> medium penetrance</w:t>
-      </w:r>
-      <w:r>
-        <w:t>. The other</w:t>
-      </w:r>
-      <w:r>
-        <w:t xml:space="preserve"> low </w:t>
-      </w:r>
-      <w:r>
-        <w:t>penetrance</w:t>
-      </w:r>
-      <w:r>
-        <w:t xml:space="preserve"> genes</w:t>
-      </w:r>
-      <w:r>
-        <w:t xml:space="preserve"> were PTEN, RAD51C, BARD1, STK11 and CDH1</w:t>
-      </w:r>
-      <w:r>
-        <w:t>(11).</w:t>
-      </w:r>
-      <w:r>
-        <w:t xml:space="preserve"> These genes were selected based on study of genes that play major roles / most involved in cancer su</w:t>
-      </w:r>
-      <w:r>
-        <w:t xml:space="preserve">sceptibility. </w:t>
-      </w:r>
-      <w:proofErr w:type="spellStart"/>
-      <w:r>
-        <w:t>Neuhausen</w:t>
-      </w:r>
-      <w:proofErr w:type="spellEnd"/>
-      <w:r>
-        <w:t xml:space="preserve"> SL et al 2002. reported</w:t>
-      </w:r>
-      <w:r>
-        <w:t xml:space="preserve"> that different  population groups can be influenced by altering variants(</w:t>
-      </w:r>
-      <w:r>
-        <w:t>12).</w:t>
+        <w:t xml:space="preserve"> Cance</w:t>
+      </w:r>
+      <w:r>
+        <w:t>r</w:t>
+      </w:r>
+      <w:r>
+        <w:t xml:space="preserve"> Pane</w:t>
+      </w:r>
+      <w:r>
+        <w:t>l</w:t>
+      </w:r>
+      <w:r>
+        <w:t xml:space="preserve"> was utilized which is a capture-based panel. The panel targets 94 carcinoma-related genes and 284 SNPs, that were </w:t>
+      </w:r>
+      <w:r>
+        <w:t>earlier correlated with a tendency towards carcinomas. 166 black [South] African females were investigated with ages varying between 18 and 54 years.</w:t>
       </w:r>
       <w:bookmarkStart w:id="0" w:name="_GoBack"/>
       <w:bookmarkEnd w:id="0"/>
     </w:p>
+    <w:p/>
     <w:sectPr>
       <w:pgSz w:w="11906" w:h="16838"/>
       <w:pgMar w:top="1440" w:right="1440" w:bottom="1440" w:left="1440" w:header="708" w:footer="708" w:gutter="0"/>

</xml_diff>

<commit_message>
Scinote/ new images / workfile is changed
</commit_message>
<xml_diff>
--- a/Info/Analysis or germ line variants start.docx
+++ b/Info/Analysis or germ line variants start.docx
@@ -267,37 +267,25 @@
         <w:t xml:space="preserve">quality of different techniques such as </w:t>
       </w:r>
       <w:r>
-        <w:t>third generation sequencing (</w:t>
-      </w:r>
-      <w:r>
-        <w:t>TGS</w:t>
+        <w:t>third generation sequencing (TGS)</w:t>
+      </w:r>
+      <w:r>
+        <w:t xml:space="preserve">, whole genome </w:t>
+      </w:r>
+      <w:r>
+        <w:t>(</w:t>
+      </w:r>
+      <w:r>
+        <w:t>WGS</w:t>
       </w:r>
       <w:r>
         <w:t>)</w:t>
       </w:r>
       <w:r>
-        <w:t xml:space="preserve">, whole genome </w:t>
-      </w:r>
-      <w:r>
-        <w:t>(</w:t>
-      </w:r>
-      <w:r>
-        <w:t>WGS</w:t>
-      </w:r>
-      <w:r>
-        <w:t>)</w:t>
-      </w:r>
-      <w:r>
         <w:t>, exome sequencing</w:t>
       </w:r>
       <w:r>
-        <w:t xml:space="preserve"> (</w:t>
-      </w:r>
-      <w:r>
-        <w:t>ES</w:t>
-      </w:r>
-      <w:r>
-        <w:t xml:space="preserve">) </w:t>
+        <w:t xml:space="preserve"> (ES) </w:t>
       </w:r>
       <w:r>
         <w:t>has en</w:t>
@@ -380,6 +368,64 @@
       </w:r>
       <w:r>
         <w:t>earlier correlated with a tendency towards carcinomas. 166 black [South] African females were investigated with ages varying between 18 and 54 years.</w:t>
+      </w:r>
+    </w:p>
+    <w:p>
+      <w:r>
+        <w:t xml:space="preserve">                                  </w:t>
+      </w:r>
+      <w:r>
+        <w:rPr>
+          <w:noProof/>
+        </w:rPr>
+        <w:drawing>
+          <wp:inline distT="0" distB="0" distL="0" distR="0">
+            <wp:extent cx="3906730" cy="1905000"/>
+            <wp:effectExtent l="0" t="0" r="0" b="0"/>
+            <wp:docPr id="1" name="Picture 1" descr="A screenshot of a cell phone&#10;&#10;Description generated with high confidence"/>
+            <wp:cNvGraphicFramePr>
+              <a:graphicFrameLocks xmlns:a="http://schemas.openxmlformats.org/drawingml/2006/main" noChangeAspect="1"/>
+            </wp:cNvGraphicFramePr>
+            <a:graphic xmlns:a="http://schemas.openxmlformats.org/drawingml/2006/main">
+              <a:graphicData uri="http://schemas.openxmlformats.org/drawingml/2006/picture">
+                <pic:pic xmlns:pic="http://schemas.openxmlformats.org/drawingml/2006/picture">
+                  <pic:nvPicPr>
+                    <pic:cNvPr id="1" name="BP-germ.png"/>
+                    <pic:cNvPicPr/>
+                  </pic:nvPicPr>
+                  <pic:blipFill rotWithShape="1">
+                    <a:blip r:embed="rId4" cstate="print">
+                      <a:extLst>
+                        <a:ext uri="{28A0092B-C50C-407E-A947-70E740481C1C}">
+                          <a14:useLocalDpi xmlns:a14="http://schemas.microsoft.com/office/drawing/2010/main" val="0"/>
+                        </a:ext>
+                      </a:extLst>
+                    </a:blip>
+                    <a:srcRect l="2120" r="2269" b="5308"/>
+                    <a:stretch/>
+                  </pic:blipFill>
+                  <pic:spPr bwMode="auto">
+                    <a:xfrm>
+                      <a:off x="0" y="0"/>
+                      <a:ext cx="3939616" cy="1921036"/>
+                    </a:xfrm>
+                    <a:prstGeom prst="rect">
+                      <a:avLst/>
+                    </a:prstGeom>
+                    <a:ln>
+                      <a:noFill/>
+                    </a:ln>
+                    <a:extLst>
+                      <a:ext uri="{53640926-AAD7-44D8-BBD7-CCE9431645EC}">
+                        <a14:shadowObscured xmlns:a14="http://schemas.microsoft.com/office/drawing/2010/main"/>
+                      </a:ext>
+                    </a:extLst>
+                  </pic:spPr>
+                </pic:pic>
+              </a:graphicData>
+            </a:graphic>
+          </wp:inline>
+        </w:drawing>
       </w:r>
       <w:bookmarkStart w:id="0" w:name="_GoBack"/>
       <w:bookmarkEnd w:id="0"/>

</xml_diff>